<commit_message>
Update word and sql
</commit_message>
<xml_diff>
--- a/DOCUMENTS/BáoCáo.docx
+++ b/DOCUMENTS/BáoCáo.docx
@@ -165,39 +165,36 @@
     </w:p>
     <w:p>
       <w:pPr>
-        <w:spacing w:before="120" w:after="120"/>
         <w:jc w:val="center"/>
+        <w:rPr>
+          <w:b/>
+          <w:sz w:val="32"/>
+          <w:szCs w:val="32"/>
+        </w:rPr>
+      </w:pPr>
+      <w:r>
         <w:rPr>
           <w:b/>
           <w:sz w:val="48"/>
           <w:szCs w:val="48"/>
         </w:rPr>
-      </w:pPr>
+        <w:t xml:space="preserve">Đồ án môn </w:t>
+      </w:r>
       <w:r>
         <w:rPr>
           <w:b/>
           <w:sz w:val="48"/>
           <w:szCs w:val="48"/>
         </w:rPr>
-        <w:t>LUẬN VĂN ĐẠI HỌC</w:t>
-      </w:r>
-    </w:p>
-    <w:p>
-      <w:pPr>
-        <w:jc w:val="center"/>
-        <w:rPr>
-          <w:b/>
-          <w:sz w:val="32"/>
-          <w:szCs w:val="32"/>
-        </w:rPr>
-      </w:pPr>
-      <w:r>
-        <w:rPr>
-          <w:b/>
-          <w:sz w:val="32"/>
-          <w:szCs w:val="32"/>
-        </w:rPr>
-        <w:t xml:space="preserve"> </w:t>
+        <w:t>p</w:t>
+      </w:r>
+      <w:r>
+        <w:rPr>
+          <w:b/>
+          <w:sz w:val="48"/>
+          <w:szCs w:val="48"/>
+        </w:rPr>
+        <w:t>hát triển phần mềm ứng dụng thông minh</w:t>
       </w:r>
     </w:p>
     <w:p>
@@ -565,6 +562,11 @@
     </w:p>
     <w:p>
       <w:pPr>
+        <w:pStyle w:val="ListParagraph"/>
+        <w:numPr>
+          <w:ilvl w:val="0"/>
+          <w:numId w:val="2"/>
+        </w:numPr>
         <w:rPr>
           <w:b/>
           <w:bCs/>
@@ -579,44 +581,1807 @@
           <w:sz w:val="36"/>
           <w:szCs w:val="36"/>
         </w:rPr>
-        <w:t>Chương 2: Cơ sở lý thuyết</w:t>
-      </w:r>
-    </w:p>
-    <w:p>
-      <w:pPr>
+        <w:t xml:space="preserve">Định nghĩa </w:t>
+      </w:r>
+      <w:r>
         <w:rPr>
           <w:b/>
           <w:bCs/>
           <w:sz w:val="36"/>
           <w:szCs w:val="36"/>
         </w:rPr>
-      </w:pPr>
-      <w:r>
+        <w:t>vấn đề</w:t>
+      </w:r>
+    </w:p>
+    <w:p>
+      <w:pPr>
+        <w:jc w:val="both"/>
+        <w:rPr>
+          <w:sz w:val="28"/>
+          <w:szCs w:val="28"/>
+        </w:rPr>
+      </w:pPr>
+      <w:r>
+        <w:rPr>
+          <w:sz w:val="28"/>
+          <w:szCs w:val="28"/>
+        </w:rPr>
+        <w:t xml:space="preserve">Các nhà hàng </w:t>
+      </w:r>
+      <w:r>
+        <w:rPr>
+          <w:sz w:val="28"/>
+          <w:szCs w:val="28"/>
+        </w:rPr>
+        <w:t xml:space="preserve">nhỏ thường </w:t>
+      </w:r>
+      <w:r>
+        <w:rPr>
+          <w:sz w:val="28"/>
+          <w:szCs w:val="28"/>
+        </w:rPr>
+        <w:t xml:space="preserve">nhớ các món ăn của khánh đặt theo </w:t>
+      </w:r>
+      <w:r>
+        <w:rPr>
+          <w:sz w:val="28"/>
+          <w:szCs w:val="28"/>
+        </w:rPr>
+        <w:t xml:space="preserve">trí nhớ hoặc là ghi vào giấy. Điều này có thể làm giảm </w:t>
+      </w:r>
+      <w:r>
+        <w:rPr>
+          <w:sz w:val="28"/>
+          <w:szCs w:val="28"/>
+        </w:rPr>
+        <w:t xml:space="preserve">hiệu suất làm việc nếu không nhớ hoặc làm mất giấy tờ, tạo khó khăn trong việc quản lí doanh thu của quán. Nên cần </w:t>
+      </w:r>
+      <w:r>
+        <w:rPr>
+          <w:sz w:val="28"/>
+          <w:szCs w:val="28"/>
+        </w:rPr>
+        <w:t>một phần mềm quản lí nhà hàng để dễ dàng và chính xác trong việc qu</w:t>
+      </w:r>
+      <w:r>
+        <w:rPr>
+          <w:sz w:val="28"/>
+          <w:szCs w:val="28"/>
+        </w:rPr>
+        <w:t>ả</w:t>
+      </w:r>
+      <w:r>
+        <w:rPr>
+          <w:sz w:val="28"/>
+          <w:szCs w:val="28"/>
+        </w:rPr>
+        <w:t>n lí.</w:t>
+      </w:r>
+    </w:p>
+    <w:p>
+      <w:pPr>
+        <w:pStyle w:val="ListParagraph"/>
+        <w:numPr>
+          <w:ilvl w:val="0"/>
+          <w:numId w:val="2"/>
+        </w:numPr>
         <w:rPr>
           <w:b/>
           <w:bCs/>
           <w:sz w:val="36"/>
           <w:szCs w:val="36"/>
         </w:rPr>
-        <w:t>Chương 3: Phân tích và thiết kế</w:t>
-      </w:r>
-    </w:p>
-    <w:p>
-      <w:pPr>
+      </w:pPr>
+      <w:r>
         <w:rPr>
           <w:b/>
           <w:bCs/>
           <w:sz w:val="36"/>
           <w:szCs w:val="36"/>
         </w:rPr>
-      </w:pPr>
-      <w:r>
+        <w:t>Phạm vi đồ án</w:t>
+      </w:r>
+    </w:p>
+    <w:p>
+      <w:pPr>
+        <w:pStyle w:val="ListParagraph"/>
+        <w:ind w:left="0"/>
+        <w:jc w:val="both"/>
+        <w:rPr>
+          <w:sz w:val="28"/>
+          <w:szCs w:val="28"/>
+        </w:rPr>
+      </w:pPr>
+      <w:r>
+        <w:rPr>
+          <w:sz w:val="28"/>
+          <w:szCs w:val="28"/>
+        </w:rPr>
+        <w:t>Phần mềm hỗ trợ bán hàng được cài đặt trên hệ thống máy tính tại quầy thu ngân, giúp nhân viên thu ngân thanh toán hóa đơn của khách hàng nhanh chóng, chính xác và dễ dàng thực hiện việc in hóa đơn cho khách hàng. Đồng thời phục vụ cho người quản lý thống kê, kiểm soát doanh thu của quán.</w:t>
+      </w:r>
+    </w:p>
+    <w:p>
+      <w:pPr>
+        <w:pStyle w:val="ListParagraph"/>
+        <w:numPr>
+          <w:ilvl w:val="0"/>
+          <w:numId w:val="2"/>
+        </w:numPr>
         <w:rPr>
           <w:b/>
           <w:bCs/>
           <w:sz w:val="36"/>
           <w:szCs w:val="36"/>
         </w:rPr>
+      </w:pPr>
+      <w:r>
+        <w:rPr>
+          <w:b/>
+          <w:bCs/>
+          <w:sz w:val="36"/>
+          <w:szCs w:val="36"/>
+        </w:rPr>
+        <w:t>Mục tiêu</w:t>
+      </w:r>
+    </w:p>
+    <w:p>
+      <w:pPr>
+        <w:jc w:val="both"/>
+        <w:rPr>
+          <w:sz w:val="28"/>
+          <w:szCs w:val="28"/>
+        </w:rPr>
+      </w:pPr>
+      <w:r>
+        <w:rPr>
+          <w:sz w:val="28"/>
+          <w:szCs w:val="28"/>
+        </w:rPr>
+        <w:t xml:space="preserve">Tạo phần mềm giúp </w:t>
+      </w:r>
+      <w:r>
+        <w:rPr>
+          <w:sz w:val="28"/>
+          <w:szCs w:val="28"/>
+        </w:rPr>
+        <w:t>quản lí nhà hàng, nhân viên đặt thực đơn theo từng bàn và thanh toán hoá đơn. Người quản lí có thể xem thông kê doanh thu của quán.</w:t>
+      </w:r>
+    </w:p>
+    <w:p>
+      <w:pPr>
+        <w:jc w:val="both"/>
+        <w:rPr>
+          <w:sz w:val="28"/>
+          <w:szCs w:val="28"/>
+        </w:rPr>
+      </w:pPr>
+    </w:p>
+    <w:p>
+      <w:pPr>
+        <w:jc w:val="both"/>
+        <w:rPr>
+          <w:b/>
+          <w:bCs/>
+          <w:sz w:val="28"/>
+          <w:szCs w:val="28"/>
+        </w:rPr>
+      </w:pPr>
+      <w:r>
+        <w:rPr>
+          <w:b/>
+          <w:bCs/>
+          <w:sz w:val="28"/>
+          <w:szCs w:val="28"/>
+        </w:rPr>
+        <w:t>Sự cần thiết của đề tài:</w:t>
+      </w:r>
+    </w:p>
+    <w:p>
+      <w:pPr>
+        <w:jc w:val="both"/>
+        <w:rPr>
+          <w:sz w:val="28"/>
+          <w:szCs w:val="28"/>
+        </w:rPr>
+      </w:pPr>
+      <w:r>
+        <w:rPr>
+          <w:sz w:val="28"/>
+          <w:szCs w:val="28"/>
+        </w:rPr>
+        <w:t xml:space="preserve">Đề tài nhằm giúp đỡ tự động hoá </w:t>
+      </w:r>
+      <w:r>
+        <w:rPr>
+          <w:sz w:val="28"/>
+          <w:szCs w:val="28"/>
+        </w:rPr>
+        <w:t>quá trình buôn bán trong các nhà hàng nhỏ</w:t>
+      </w:r>
+      <w:r>
+        <w:rPr>
+          <w:sz w:val="28"/>
+          <w:szCs w:val="28"/>
+        </w:rPr>
+        <w:t>.</w:t>
+      </w:r>
+    </w:p>
+    <w:p>
+      <w:pPr>
+        <w:jc w:val="both"/>
+        <w:rPr>
+          <w:sz w:val="28"/>
+          <w:szCs w:val="28"/>
+        </w:rPr>
+      </w:pPr>
+    </w:p>
+    <w:p>
+      <w:pPr>
+        <w:jc w:val="both"/>
+        <w:rPr>
+          <w:b/>
+          <w:bCs/>
+          <w:sz w:val="28"/>
+          <w:szCs w:val="28"/>
+        </w:rPr>
+      </w:pPr>
+      <w:r>
+        <w:rPr>
+          <w:b/>
+          <w:bCs/>
+          <w:sz w:val="28"/>
+          <w:szCs w:val="28"/>
+        </w:rPr>
+        <w:t>Tại sao chọn đề tài:</w:t>
+      </w:r>
+    </w:p>
+    <w:p>
+      <w:pPr>
+        <w:jc w:val="both"/>
+        <w:rPr>
+          <w:sz w:val="28"/>
+          <w:szCs w:val="28"/>
+        </w:rPr>
+      </w:pPr>
+      <w:r>
+        <w:rPr>
+          <w:sz w:val="28"/>
+          <w:szCs w:val="28"/>
+        </w:rPr>
+        <w:t xml:space="preserve">Giúp đỡ doanh nghiệp tự động hoá trong quá trình buôn bán và </w:t>
+      </w:r>
+      <w:r>
+        <w:rPr>
+          <w:sz w:val="28"/>
+          <w:szCs w:val="28"/>
+        </w:rPr>
+        <w:t>quản lí nhà hàng</w:t>
+      </w:r>
+    </w:p>
+    <w:p>
+      <w:pPr>
+        <w:pStyle w:val="ListParagraph"/>
+        <w:numPr>
+          <w:ilvl w:val="0"/>
+          <w:numId w:val="2"/>
+        </w:numPr>
+        <w:jc w:val="both"/>
+        <w:rPr>
+          <w:b/>
+          <w:bCs/>
+          <w:sz w:val="36"/>
+          <w:szCs w:val="36"/>
+        </w:rPr>
+      </w:pPr>
+      <w:r>
+        <w:rPr>
+          <w:b/>
+          <w:bCs/>
+          <w:sz w:val="36"/>
+          <w:szCs w:val="36"/>
+        </w:rPr>
+        <w:t>Tham khảo:</w:t>
+      </w:r>
+    </w:p>
+    <w:p>
+      <w:pPr>
+        <w:pStyle w:val="ListParagraph"/>
+        <w:numPr>
+          <w:ilvl w:val="0"/>
+          <w:numId w:val="4"/>
+        </w:numPr>
+        <w:jc w:val="both"/>
+        <w:rPr>
+          <w:sz w:val="28"/>
+          <w:szCs w:val="28"/>
+        </w:rPr>
+      </w:pPr>
+      <w:r>
+        <w:rPr>
+          <w:sz w:val="28"/>
+          <w:szCs w:val="28"/>
+        </w:rPr>
+        <w:t>HowKTeam</w:t>
+      </w:r>
+    </w:p>
+    <w:p>
+      <w:pPr>
+        <w:pStyle w:val="ListParagraph"/>
+        <w:numPr>
+          <w:ilvl w:val="0"/>
+          <w:numId w:val="4"/>
+        </w:numPr>
+        <w:jc w:val="both"/>
+        <w:rPr>
+          <w:sz w:val="28"/>
+          <w:szCs w:val="28"/>
+        </w:rPr>
+      </w:pPr>
+      <w:r>
+        <w:rPr>
+          <w:sz w:val="28"/>
+          <w:szCs w:val="28"/>
+        </w:rPr>
+        <w:t>Youtube</w:t>
+      </w:r>
+    </w:p>
+    <w:p>
+      <w:pPr>
+        <w:rPr>
+          <w:b/>
+          <w:bCs/>
+          <w:sz w:val="36"/>
+          <w:szCs w:val="36"/>
+        </w:rPr>
+      </w:pPr>
+      <w:r>
+        <w:rPr>
+          <w:b/>
+          <w:bCs/>
+          <w:sz w:val="36"/>
+          <w:szCs w:val="36"/>
+        </w:rPr>
+        <w:t>Chương 2: Cơ sở lý thuyết</w:t>
+      </w:r>
+    </w:p>
+    <w:p>
+      <w:pPr>
+        <w:rPr>
+          <w:b/>
+          <w:bCs/>
+          <w:sz w:val="36"/>
+          <w:szCs w:val="36"/>
+        </w:rPr>
+      </w:pPr>
+    </w:p>
+    <w:p>
+      <w:pPr>
+        <w:rPr>
+          <w:b/>
+          <w:bCs/>
+          <w:sz w:val="36"/>
+          <w:szCs w:val="36"/>
+        </w:rPr>
+      </w:pPr>
+      <w:r>
+        <w:rPr>
+          <w:b/>
+          <w:bCs/>
+          <w:sz w:val="36"/>
+          <w:szCs w:val="36"/>
+        </w:rPr>
+        <w:t>Chương 3: Phân tích và thiết kế</w:t>
+      </w:r>
+    </w:p>
+    <w:p>
+      <w:pPr>
+        <w:jc w:val="both"/>
+        <w:rPr>
+          <w:b/>
+          <w:bCs/>
+          <w:sz w:val="28"/>
+          <w:szCs w:val="28"/>
+        </w:rPr>
+      </w:pPr>
+      <w:r>
+        <w:rPr>
+          <w:b/>
+          <w:bCs/>
+          <w:sz w:val="28"/>
+          <w:szCs w:val="28"/>
+        </w:rPr>
+        <w:t>Yêu cầu chức năng:</w:t>
+      </w:r>
+    </w:p>
+    <w:p>
+      <w:pPr>
+        <w:pStyle w:val="ListParagraph"/>
+        <w:numPr>
+          <w:ilvl w:val="0"/>
+          <w:numId w:val="3"/>
+        </w:numPr>
+        <w:jc w:val="both"/>
+        <w:rPr>
+          <w:sz w:val="28"/>
+          <w:szCs w:val="28"/>
+        </w:rPr>
+      </w:pPr>
+      <w:r>
+        <w:rPr>
+          <w:sz w:val="28"/>
+          <w:szCs w:val="28"/>
+        </w:rPr>
+        <w:t>Thanh toán hóa đơn cho khách hàng</w:t>
+      </w:r>
+    </w:p>
+    <w:p>
+      <w:pPr>
+        <w:pStyle w:val="ListParagraph"/>
+        <w:numPr>
+          <w:ilvl w:val="1"/>
+          <w:numId w:val="3"/>
+        </w:numPr>
+        <w:jc w:val="both"/>
+        <w:rPr>
+          <w:sz w:val="28"/>
+          <w:szCs w:val="28"/>
+        </w:rPr>
+      </w:pPr>
+      <w:r>
+        <w:rPr>
+          <w:sz w:val="28"/>
+          <w:szCs w:val="28"/>
+        </w:rPr>
+        <w:t>Khi khách hàng yêu cầu món trong menu của quán. Nhân viên tiếp nhận yêu cầu và thêm món khách vừa yêu cầu vào hóa đơn của bàn đó.</w:t>
+      </w:r>
+    </w:p>
+    <w:p>
+      <w:pPr>
+        <w:pStyle w:val="ListParagraph"/>
+        <w:numPr>
+          <w:ilvl w:val="1"/>
+          <w:numId w:val="3"/>
+        </w:numPr>
+        <w:jc w:val="both"/>
+        <w:rPr>
+          <w:sz w:val="28"/>
+          <w:szCs w:val="28"/>
+        </w:rPr>
+      </w:pPr>
+      <w:r>
+        <w:rPr>
+          <w:sz w:val="28"/>
+          <w:szCs w:val="28"/>
+        </w:rPr>
+        <w:t>Nếu khách hàng có nhu cầu chuyển bàn, nhân viên sẽ thực hiện chuyển hóa đơn của bàn hiện tại sang 1 bàn mới không có người</w:t>
+      </w:r>
+      <w:r>
+        <w:rPr>
+          <w:sz w:val="28"/>
+          <w:szCs w:val="28"/>
+        </w:rPr>
+        <w:t>.</w:t>
+      </w:r>
+    </w:p>
+    <w:p>
+      <w:pPr>
+        <w:pStyle w:val="ListParagraph"/>
+        <w:numPr>
+          <w:ilvl w:val="1"/>
+          <w:numId w:val="3"/>
+        </w:numPr>
+        <w:jc w:val="both"/>
+        <w:rPr>
+          <w:sz w:val="28"/>
+          <w:szCs w:val="28"/>
+        </w:rPr>
+      </w:pPr>
+      <w:r>
+        <w:rPr>
+          <w:sz w:val="28"/>
+          <w:szCs w:val="28"/>
+        </w:rPr>
+        <w:t>Vào các ngày lễ hoặc các dịp đặc biệt do quán quy định, nhân viên có thể giảm giá cho hóa đơn.</w:t>
+      </w:r>
+    </w:p>
+    <w:p>
+      <w:pPr>
+        <w:pStyle w:val="ListParagraph"/>
+        <w:numPr>
+          <w:ilvl w:val="1"/>
+          <w:numId w:val="3"/>
+        </w:numPr>
+        <w:jc w:val="both"/>
+        <w:rPr>
+          <w:sz w:val="28"/>
+          <w:szCs w:val="28"/>
+        </w:rPr>
+      </w:pPr>
+      <w:r>
+        <w:rPr>
+          <w:sz w:val="28"/>
+          <w:szCs w:val="28"/>
+        </w:rPr>
+        <w:t xml:space="preserve">Khi khách hàng có yêu cầu thanh toán </w:t>
+      </w:r>
+      <w:r>
+        <w:rPr>
+          <w:sz w:val="28"/>
+          <w:szCs w:val="28"/>
+        </w:rPr>
+        <w:t>-&gt;</w:t>
+      </w:r>
+      <w:r>
+        <w:rPr>
+          <w:sz w:val="28"/>
+          <w:szCs w:val="28"/>
+        </w:rPr>
+        <w:t xml:space="preserve"> nhân viên sẽ lập hóa đơn. Hóa đơn này được lập thành 2 bản, 1 bản được in ra cho khách hàng, 1 bản được lưu lại. Khách hàng nhận hóa đơn và thanh toán tiền cho nhân viên.</w:t>
+      </w:r>
+    </w:p>
+    <w:p>
+      <w:pPr>
+        <w:pStyle w:val="ListParagraph"/>
+        <w:numPr>
+          <w:ilvl w:val="0"/>
+          <w:numId w:val="3"/>
+        </w:numPr>
+        <w:jc w:val="both"/>
+        <w:rPr>
+          <w:sz w:val="28"/>
+          <w:szCs w:val="28"/>
+        </w:rPr>
+      </w:pPr>
+      <w:r>
+        <w:rPr>
+          <w:sz w:val="28"/>
+          <w:szCs w:val="28"/>
+        </w:rPr>
+        <w:t>Quản lý việc báo cáo doanh thu</w:t>
+      </w:r>
+    </w:p>
+    <w:p>
+      <w:pPr>
+        <w:pStyle w:val="ListParagraph"/>
+        <w:numPr>
+          <w:ilvl w:val="1"/>
+          <w:numId w:val="3"/>
+        </w:numPr>
+        <w:jc w:val="both"/>
+        <w:rPr>
+          <w:sz w:val="28"/>
+          <w:szCs w:val="28"/>
+        </w:rPr>
+      </w:pPr>
+      <w:r>
+        <w:rPr>
+          <w:sz w:val="28"/>
+          <w:szCs w:val="28"/>
+        </w:rPr>
+        <w:t>Phần mềm cho phép xem danh sách hóa đơn theo thời gian.</w:t>
+      </w:r>
+    </w:p>
+    <w:p>
+      <w:pPr>
+        <w:pStyle w:val="ListParagraph"/>
+        <w:numPr>
+          <w:ilvl w:val="1"/>
+          <w:numId w:val="3"/>
+        </w:numPr>
+        <w:jc w:val="both"/>
+        <w:rPr>
+          <w:sz w:val="28"/>
+          <w:szCs w:val="28"/>
+        </w:rPr>
+      </w:pPr>
+      <w:r>
+        <w:rPr>
+          <w:sz w:val="28"/>
+          <w:szCs w:val="28"/>
+        </w:rPr>
+        <w:t>Phần mềm cho phép thống kê doanh thu dựa vào hóa đơn.</w:t>
+      </w:r>
+    </w:p>
+    <w:p>
+      <w:pPr>
+        <w:pStyle w:val="ListParagraph"/>
+        <w:numPr>
+          <w:ilvl w:val="0"/>
+          <w:numId w:val="3"/>
+        </w:numPr>
+        <w:jc w:val="both"/>
+        <w:rPr>
+          <w:sz w:val="28"/>
+          <w:szCs w:val="28"/>
+        </w:rPr>
+      </w:pPr>
+      <w:r>
+        <w:rPr>
+          <w:sz w:val="28"/>
+          <w:szCs w:val="28"/>
+        </w:rPr>
+        <w:lastRenderedPageBreak/>
+        <w:t>Chức năng khác</w:t>
+      </w:r>
+    </w:p>
+    <w:p>
+      <w:pPr>
+        <w:pStyle w:val="ListParagraph"/>
+        <w:numPr>
+          <w:ilvl w:val="1"/>
+          <w:numId w:val="3"/>
+        </w:numPr>
+        <w:jc w:val="both"/>
+        <w:rPr>
+          <w:sz w:val="28"/>
+          <w:szCs w:val="28"/>
+        </w:rPr>
+      </w:pPr>
+      <w:r>
+        <w:rPr>
+          <w:sz w:val="28"/>
+          <w:szCs w:val="28"/>
+        </w:rPr>
+        <w:t>Người dùng có thể đổi mật khẩu và thông tin hiển thị của tài khoản.</w:t>
+      </w:r>
+    </w:p>
+    <w:p>
+      <w:pPr>
+        <w:spacing w:after="160" w:line="259" w:lineRule="auto"/>
+        <w:rPr>
+          <w:b/>
+          <w:bCs/>
+          <w:sz w:val="28"/>
+          <w:szCs w:val="28"/>
+        </w:rPr>
+      </w:pPr>
+    </w:p>
+    <w:p>
+      <w:pPr>
+        <w:spacing w:after="160" w:line="259" w:lineRule="auto"/>
+        <w:rPr>
+          <w:b/>
+          <w:bCs/>
+          <w:sz w:val="28"/>
+          <w:szCs w:val="28"/>
+        </w:rPr>
+      </w:pPr>
+      <w:r>
+        <w:rPr>
+          <w:b/>
+          <w:bCs/>
+          <w:sz w:val="28"/>
+          <w:szCs w:val="28"/>
+        </w:rPr>
+        <w:t>DataBase:</w:t>
+      </w:r>
+    </w:p>
+    <w:p>
+      <w:pPr>
+        <w:jc w:val="both"/>
+        <w:rPr>
+          <w:sz w:val="28"/>
+          <w:szCs w:val="28"/>
+        </w:rPr>
+      </w:pPr>
+      <w:r>
+        <w:rPr>
+          <w:sz w:val="28"/>
+          <w:szCs w:val="28"/>
+        </w:rPr>
+        <w:drawing>
+          <wp:inline distT="0" distB="0" distL="0" distR="0" wp14:anchorId="67E45785" wp14:editId="7A7F6422">
+            <wp:extent cx="5760720" cy="2524125"/>
+            <wp:effectExtent l="0" t="0" r="0" b="9525"/>
+            <wp:docPr id="760970411" name="Picture 1"/>
+            <wp:cNvGraphicFramePr>
+              <a:graphicFrameLocks xmlns:a="http://schemas.openxmlformats.org/drawingml/2006/main" noChangeAspect="1"/>
+            </wp:cNvGraphicFramePr>
+            <a:graphic xmlns:a="http://schemas.openxmlformats.org/drawingml/2006/main">
+              <a:graphicData uri="http://schemas.openxmlformats.org/drawingml/2006/picture">
+                <pic:pic xmlns:pic="http://schemas.openxmlformats.org/drawingml/2006/picture">
+                  <pic:nvPicPr>
+                    <pic:cNvPr id="760970411" name=""/>
+                    <pic:cNvPicPr/>
+                  </pic:nvPicPr>
+                  <pic:blipFill>
+                    <a:blip r:embed="rId6"/>
+                    <a:stretch>
+                      <a:fillRect/>
+                    </a:stretch>
+                  </pic:blipFill>
+                  <pic:spPr>
+                    <a:xfrm>
+                      <a:off x="0" y="0"/>
+                      <a:ext cx="5760720" cy="2524125"/>
+                    </a:xfrm>
+                    <a:prstGeom prst="rect">
+                      <a:avLst/>
+                    </a:prstGeom>
+                  </pic:spPr>
+                </pic:pic>
+              </a:graphicData>
+            </a:graphic>
+          </wp:inline>
+        </w:drawing>
+      </w:r>
+    </w:p>
+    <w:p>
+      <w:pPr>
+        <w:pStyle w:val="ListParagraph"/>
+        <w:numPr>
+          <w:ilvl w:val="0"/>
+          <w:numId w:val="5"/>
+        </w:numPr>
+        <w:tabs>
+          <w:tab w:val="left" w:pos="2880"/>
+          <w:tab w:val="left" w:pos="5400"/>
+        </w:tabs>
+        <w:spacing w:after="120" w:line="256" w:lineRule="auto"/>
+        <w:outlineLvl w:val="1"/>
+        <w:rPr>
+          <w:b/>
+          <w:sz w:val="28"/>
+          <w:szCs w:val="28"/>
+        </w:rPr>
+      </w:pPr>
+      <w:bookmarkStart w:id="0" w:name="_Toc512714496"/>
+      <w:r>
+        <w:rPr>
+          <w:b/>
+          <w:sz w:val="28"/>
+          <w:szCs w:val="28"/>
+        </w:rPr>
+        <w:t>Danh sách các bảng</w:t>
+      </w:r>
+      <w:bookmarkEnd w:id="0"/>
+    </w:p>
+    <w:tbl>
+      <w:tblPr>
+        <w:tblStyle w:val="TableGrid"/>
+        <w:tblW w:w="0" w:type="auto"/>
+        <w:tblLook w:val="04A0" w:firstRow="1" w:lastRow="0" w:firstColumn="1" w:lastColumn="0" w:noHBand="0" w:noVBand="1"/>
+      </w:tblPr>
+      <w:tblGrid>
+        <w:gridCol w:w="746"/>
+        <w:gridCol w:w="1517"/>
+        <w:gridCol w:w="3261"/>
+        <w:gridCol w:w="3538"/>
+      </w:tblGrid>
+      <w:tr>
+        <w:tc>
+          <w:tcPr>
+            <w:tcW w:w="746" w:type="dxa"/>
+          </w:tcPr>
+          <w:p>
+            <w:pPr>
+              <w:tabs>
+                <w:tab w:val="left" w:pos="2880"/>
+                <w:tab w:val="left" w:pos="5400"/>
+              </w:tabs>
+              <w:spacing w:after="120" w:line="256" w:lineRule="auto"/>
+              <w:jc w:val="both"/>
+              <w:outlineLvl w:val="1"/>
+              <w:rPr>
+                <w:b/>
+                <w:sz w:val="28"/>
+                <w:szCs w:val="28"/>
+              </w:rPr>
+            </w:pPr>
+            <w:r>
+              <w:rPr>
+                <w:b/>
+                <w:sz w:val="28"/>
+                <w:szCs w:val="28"/>
+              </w:rPr>
+              <w:t>STT</w:t>
+            </w:r>
+          </w:p>
+        </w:tc>
+        <w:tc>
+          <w:tcPr>
+            <w:tcW w:w="1517" w:type="dxa"/>
+          </w:tcPr>
+          <w:p>
+            <w:pPr>
+              <w:tabs>
+                <w:tab w:val="left" w:pos="2880"/>
+                <w:tab w:val="left" w:pos="5400"/>
+              </w:tabs>
+              <w:spacing w:after="120" w:line="256" w:lineRule="auto"/>
+              <w:jc w:val="both"/>
+              <w:outlineLvl w:val="1"/>
+              <w:rPr>
+                <w:b/>
+                <w:sz w:val="28"/>
+                <w:szCs w:val="28"/>
+              </w:rPr>
+            </w:pPr>
+            <w:r>
+              <w:rPr>
+                <w:b/>
+                <w:sz w:val="28"/>
+                <w:szCs w:val="28"/>
+              </w:rPr>
+              <w:t>Tên</w:t>
+            </w:r>
+            <w:r>
+              <w:rPr>
+                <w:b/>
+                <w:sz w:val="28"/>
+                <w:szCs w:val="28"/>
+              </w:rPr>
+              <w:t xml:space="preserve"> bảng</w:t>
+            </w:r>
+          </w:p>
+        </w:tc>
+        <w:tc>
+          <w:tcPr>
+            <w:tcW w:w="3261" w:type="dxa"/>
+          </w:tcPr>
+          <w:p>
+            <w:pPr>
+              <w:tabs>
+                <w:tab w:val="left" w:pos="2880"/>
+                <w:tab w:val="left" w:pos="5400"/>
+              </w:tabs>
+              <w:spacing w:after="120" w:line="256" w:lineRule="auto"/>
+              <w:jc w:val="both"/>
+              <w:outlineLvl w:val="1"/>
+              <w:rPr>
+                <w:b/>
+                <w:sz w:val="28"/>
+                <w:szCs w:val="28"/>
+              </w:rPr>
+            </w:pPr>
+            <w:r>
+              <w:rPr>
+                <w:b/>
+                <w:sz w:val="28"/>
+                <w:szCs w:val="28"/>
+              </w:rPr>
+              <w:t>Tên bảng trong database</w:t>
+            </w:r>
+          </w:p>
+        </w:tc>
+        <w:tc>
+          <w:tcPr>
+            <w:tcW w:w="3538" w:type="dxa"/>
+          </w:tcPr>
+          <w:p>
+            <w:pPr>
+              <w:tabs>
+                <w:tab w:val="left" w:pos="2880"/>
+                <w:tab w:val="left" w:pos="5400"/>
+              </w:tabs>
+              <w:spacing w:after="120" w:line="256" w:lineRule="auto"/>
+              <w:jc w:val="both"/>
+              <w:outlineLvl w:val="1"/>
+              <w:rPr>
+                <w:b/>
+                <w:sz w:val="28"/>
+                <w:szCs w:val="28"/>
+              </w:rPr>
+            </w:pPr>
+            <w:r>
+              <w:rPr>
+                <w:b/>
+                <w:sz w:val="28"/>
+                <w:szCs w:val="28"/>
+              </w:rPr>
+              <w:t>Mô tả</w:t>
+            </w:r>
+          </w:p>
+        </w:tc>
+      </w:tr>
+      <w:tr>
+        <w:tc>
+          <w:tcPr>
+            <w:tcW w:w="746" w:type="dxa"/>
+          </w:tcPr>
+          <w:p>
+            <w:pPr>
+              <w:tabs>
+                <w:tab w:val="left" w:pos="2880"/>
+                <w:tab w:val="left" w:pos="5400"/>
+              </w:tabs>
+              <w:spacing w:after="120" w:line="256" w:lineRule="auto"/>
+              <w:jc w:val="both"/>
+              <w:outlineLvl w:val="1"/>
+              <w:rPr>
+                <w:bCs/>
+                <w:sz w:val="28"/>
+                <w:szCs w:val="28"/>
+              </w:rPr>
+            </w:pPr>
+            <w:r>
+              <w:rPr>
+                <w:bCs/>
+                <w:sz w:val="28"/>
+                <w:szCs w:val="28"/>
+              </w:rPr>
+              <w:t>1</w:t>
+            </w:r>
+          </w:p>
+        </w:tc>
+        <w:tc>
+          <w:tcPr>
+            <w:tcW w:w="1517" w:type="dxa"/>
+          </w:tcPr>
+          <w:p>
+            <w:pPr>
+              <w:tabs>
+                <w:tab w:val="left" w:pos="2880"/>
+                <w:tab w:val="left" w:pos="5400"/>
+              </w:tabs>
+              <w:spacing w:after="120" w:line="256" w:lineRule="auto"/>
+              <w:jc w:val="both"/>
+              <w:outlineLvl w:val="1"/>
+              <w:rPr>
+                <w:bCs/>
+                <w:sz w:val="28"/>
+                <w:szCs w:val="28"/>
+              </w:rPr>
+            </w:pPr>
+            <w:r>
+              <w:rPr>
+                <w:bCs/>
+                <w:sz w:val="28"/>
+                <w:szCs w:val="28"/>
+              </w:rPr>
+              <w:t>Kiểu tài khoản</w:t>
+            </w:r>
+          </w:p>
+        </w:tc>
+        <w:tc>
+          <w:tcPr>
+            <w:tcW w:w="3261" w:type="dxa"/>
+          </w:tcPr>
+          <w:p>
+            <w:pPr>
+              <w:tabs>
+                <w:tab w:val="left" w:pos="2880"/>
+                <w:tab w:val="left" w:pos="5400"/>
+              </w:tabs>
+              <w:spacing w:after="120" w:line="256" w:lineRule="auto"/>
+              <w:jc w:val="both"/>
+              <w:outlineLvl w:val="1"/>
+              <w:rPr>
+                <w:bCs/>
+                <w:sz w:val="28"/>
+                <w:szCs w:val="28"/>
+              </w:rPr>
+            </w:pPr>
+            <w:r>
+              <w:rPr>
+                <w:bCs/>
+                <w:sz w:val="28"/>
+                <w:szCs w:val="28"/>
+              </w:rPr>
+              <w:t>Account</w:t>
+            </w:r>
+            <w:r>
+              <w:rPr>
+                <w:bCs/>
+                <w:sz w:val="28"/>
+                <w:szCs w:val="28"/>
+              </w:rPr>
+              <w:t>Type</w:t>
+            </w:r>
+          </w:p>
+        </w:tc>
+        <w:tc>
+          <w:tcPr>
+            <w:tcW w:w="3538" w:type="dxa"/>
+          </w:tcPr>
+          <w:p>
+            <w:pPr>
+              <w:tabs>
+                <w:tab w:val="left" w:pos="2880"/>
+                <w:tab w:val="left" w:pos="5400"/>
+              </w:tabs>
+              <w:spacing w:after="120" w:line="256" w:lineRule="auto"/>
+              <w:jc w:val="both"/>
+              <w:outlineLvl w:val="1"/>
+              <w:rPr>
+                <w:bCs/>
+                <w:sz w:val="28"/>
+                <w:szCs w:val="28"/>
+              </w:rPr>
+            </w:pPr>
+            <w:r>
+              <w:rPr>
+                <w:bCs/>
+                <w:sz w:val="28"/>
+                <w:szCs w:val="28"/>
+              </w:rPr>
+              <w:t>Lưu các kiểu tài khoản quản lí hay nhân viên</w:t>
+            </w:r>
+          </w:p>
+        </w:tc>
+      </w:tr>
+      <w:tr>
+        <w:tc>
+          <w:tcPr>
+            <w:tcW w:w="746" w:type="dxa"/>
+          </w:tcPr>
+          <w:p>
+            <w:pPr>
+              <w:tabs>
+                <w:tab w:val="left" w:pos="2880"/>
+                <w:tab w:val="left" w:pos="5400"/>
+              </w:tabs>
+              <w:spacing w:after="120" w:line="256" w:lineRule="auto"/>
+              <w:jc w:val="both"/>
+              <w:outlineLvl w:val="1"/>
+              <w:rPr>
+                <w:bCs/>
+                <w:sz w:val="28"/>
+                <w:szCs w:val="28"/>
+              </w:rPr>
+            </w:pPr>
+            <w:r>
+              <w:rPr>
+                <w:bCs/>
+                <w:sz w:val="28"/>
+                <w:szCs w:val="28"/>
+              </w:rPr>
+              <w:t>2</w:t>
+            </w:r>
+          </w:p>
+        </w:tc>
+        <w:tc>
+          <w:tcPr>
+            <w:tcW w:w="1517" w:type="dxa"/>
+          </w:tcPr>
+          <w:p>
+            <w:pPr>
+              <w:tabs>
+                <w:tab w:val="left" w:pos="2880"/>
+                <w:tab w:val="left" w:pos="5400"/>
+              </w:tabs>
+              <w:spacing w:after="120" w:line="256" w:lineRule="auto"/>
+              <w:jc w:val="both"/>
+              <w:outlineLvl w:val="1"/>
+              <w:rPr>
+                <w:bCs/>
+                <w:sz w:val="28"/>
+                <w:szCs w:val="28"/>
+              </w:rPr>
+            </w:pPr>
+            <w:r>
+              <w:rPr>
+                <w:bCs/>
+                <w:sz w:val="28"/>
+                <w:szCs w:val="28"/>
+              </w:rPr>
+              <w:t>Tài khoản</w:t>
+            </w:r>
+          </w:p>
+        </w:tc>
+        <w:tc>
+          <w:tcPr>
+            <w:tcW w:w="3261" w:type="dxa"/>
+          </w:tcPr>
+          <w:p>
+            <w:pPr>
+              <w:tabs>
+                <w:tab w:val="left" w:pos="2880"/>
+                <w:tab w:val="left" w:pos="5400"/>
+              </w:tabs>
+              <w:spacing w:after="120" w:line="256" w:lineRule="auto"/>
+              <w:jc w:val="both"/>
+              <w:outlineLvl w:val="1"/>
+              <w:rPr>
+                <w:bCs/>
+                <w:sz w:val="28"/>
+                <w:szCs w:val="28"/>
+              </w:rPr>
+            </w:pPr>
+            <w:r>
+              <w:rPr>
+                <w:bCs/>
+                <w:sz w:val="28"/>
+                <w:szCs w:val="28"/>
+              </w:rPr>
+              <w:t>Account</w:t>
+            </w:r>
+          </w:p>
+        </w:tc>
+        <w:tc>
+          <w:tcPr>
+            <w:tcW w:w="3538" w:type="dxa"/>
+          </w:tcPr>
+          <w:p>
+            <w:pPr>
+              <w:tabs>
+                <w:tab w:val="left" w:pos="2880"/>
+                <w:tab w:val="left" w:pos="5400"/>
+              </w:tabs>
+              <w:spacing w:after="120" w:line="256" w:lineRule="auto"/>
+              <w:jc w:val="both"/>
+              <w:outlineLvl w:val="1"/>
+              <w:rPr>
+                <w:bCs/>
+                <w:sz w:val="28"/>
+                <w:szCs w:val="28"/>
+              </w:rPr>
+            </w:pPr>
+            <w:r>
+              <w:rPr>
+                <w:bCs/>
+                <w:sz w:val="28"/>
+                <w:szCs w:val="28"/>
+              </w:rPr>
+              <w:t>Chứa tên đăng nhập, mật khẩu</w:t>
+            </w:r>
+            <w:r>
+              <w:rPr>
+                <w:bCs/>
+                <w:sz w:val="28"/>
+                <w:szCs w:val="28"/>
+              </w:rPr>
+              <w:t xml:space="preserve"> truy cập hệ thống, tên hiển thị trên phần mềm, và loại tài khoản</w:t>
+            </w:r>
+            <w:r>
+              <w:rPr>
+                <w:bCs/>
+                <w:sz w:val="28"/>
+                <w:szCs w:val="28"/>
+              </w:rPr>
+              <w:t xml:space="preserve"> </w:t>
+            </w:r>
+          </w:p>
+        </w:tc>
+      </w:tr>
+      <w:tr>
+        <w:tc>
+          <w:tcPr>
+            <w:tcW w:w="746" w:type="dxa"/>
+          </w:tcPr>
+          <w:p>
+            <w:pPr>
+              <w:tabs>
+                <w:tab w:val="left" w:pos="2880"/>
+                <w:tab w:val="left" w:pos="5400"/>
+              </w:tabs>
+              <w:spacing w:after="120" w:line="256" w:lineRule="auto"/>
+              <w:jc w:val="both"/>
+              <w:outlineLvl w:val="1"/>
+              <w:rPr>
+                <w:bCs/>
+                <w:sz w:val="28"/>
+                <w:szCs w:val="28"/>
+              </w:rPr>
+            </w:pPr>
+            <w:r>
+              <w:rPr>
+                <w:bCs/>
+                <w:sz w:val="28"/>
+                <w:szCs w:val="28"/>
+              </w:rPr>
+              <w:t>3</w:t>
+            </w:r>
+          </w:p>
+        </w:tc>
+        <w:tc>
+          <w:tcPr>
+            <w:tcW w:w="1517" w:type="dxa"/>
+          </w:tcPr>
+          <w:p>
+            <w:pPr>
+              <w:tabs>
+                <w:tab w:val="left" w:pos="2880"/>
+                <w:tab w:val="left" w:pos="5400"/>
+              </w:tabs>
+              <w:spacing w:after="120" w:line="256" w:lineRule="auto"/>
+              <w:jc w:val="both"/>
+              <w:outlineLvl w:val="1"/>
+              <w:rPr>
+                <w:bCs/>
+                <w:sz w:val="28"/>
+                <w:szCs w:val="28"/>
+              </w:rPr>
+            </w:pPr>
+            <w:r>
+              <w:rPr>
+                <w:bCs/>
+                <w:sz w:val="28"/>
+                <w:szCs w:val="28"/>
+              </w:rPr>
+              <w:t>Loại món ăn</w:t>
+            </w:r>
+          </w:p>
+        </w:tc>
+        <w:tc>
+          <w:tcPr>
+            <w:tcW w:w="3261" w:type="dxa"/>
+          </w:tcPr>
+          <w:p>
+            <w:pPr>
+              <w:tabs>
+                <w:tab w:val="left" w:pos="2880"/>
+                <w:tab w:val="left" w:pos="5400"/>
+              </w:tabs>
+              <w:spacing w:after="120" w:line="256" w:lineRule="auto"/>
+              <w:jc w:val="both"/>
+              <w:outlineLvl w:val="1"/>
+              <w:rPr>
+                <w:bCs/>
+                <w:sz w:val="28"/>
+                <w:szCs w:val="28"/>
+              </w:rPr>
+            </w:pPr>
+            <w:r>
+              <w:rPr>
+                <w:bCs/>
+                <w:sz w:val="28"/>
+                <w:szCs w:val="28"/>
+              </w:rPr>
+              <w:t>FoodCategory</w:t>
+            </w:r>
+          </w:p>
+        </w:tc>
+        <w:tc>
+          <w:tcPr>
+            <w:tcW w:w="3538" w:type="dxa"/>
+          </w:tcPr>
+          <w:p>
+            <w:pPr>
+              <w:tabs>
+                <w:tab w:val="left" w:pos="2880"/>
+                <w:tab w:val="left" w:pos="5400"/>
+              </w:tabs>
+              <w:spacing w:after="120" w:line="256" w:lineRule="auto"/>
+              <w:jc w:val="both"/>
+              <w:outlineLvl w:val="1"/>
+              <w:rPr>
+                <w:bCs/>
+                <w:sz w:val="28"/>
+                <w:szCs w:val="28"/>
+              </w:rPr>
+            </w:pPr>
+            <w:r>
+              <w:rPr>
+                <w:bCs/>
+                <w:sz w:val="28"/>
+                <w:szCs w:val="28"/>
+              </w:rPr>
+              <w:t>Loại món ăn</w:t>
+            </w:r>
+          </w:p>
+        </w:tc>
+      </w:tr>
+      <w:tr>
+        <w:tc>
+          <w:tcPr>
+            <w:tcW w:w="746" w:type="dxa"/>
+          </w:tcPr>
+          <w:p>
+            <w:pPr>
+              <w:tabs>
+                <w:tab w:val="left" w:pos="2880"/>
+                <w:tab w:val="left" w:pos="5400"/>
+              </w:tabs>
+              <w:spacing w:after="120" w:line="256" w:lineRule="auto"/>
+              <w:jc w:val="both"/>
+              <w:outlineLvl w:val="1"/>
+              <w:rPr>
+                <w:bCs/>
+                <w:sz w:val="28"/>
+                <w:szCs w:val="28"/>
+              </w:rPr>
+            </w:pPr>
+            <w:r>
+              <w:rPr>
+                <w:bCs/>
+                <w:sz w:val="28"/>
+                <w:szCs w:val="28"/>
+              </w:rPr>
+              <w:t>4</w:t>
+            </w:r>
+          </w:p>
+        </w:tc>
+        <w:tc>
+          <w:tcPr>
+            <w:tcW w:w="1517" w:type="dxa"/>
+          </w:tcPr>
+          <w:p>
+            <w:pPr>
+              <w:tabs>
+                <w:tab w:val="left" w:pos="2880"/>
+                <w:tab w:val="left" w:pos="5400"/>
+              </w:tabs>
+              <w:spacing w:after="120" w:line="256" w:lineRule="auto"/>
+              <w:jc w:val="both"/>
+              <w:outlineLvl w:val="1"/>
+              <w:rPr>
+                <w:bCs/>
+                <w:sz w:val="28"/>
+                <w:szCs w:val="28"/>
+              </w:rPr>
+            </w:pPr>
+            <w:r>
+              <w:rPr>
+                <w:bCs/>
+                <w:sz w:val="28"/>
+                <w:szCs w:val="28"/>
+              </w:rPr>
+              <w:t>Món ăn</w:t>
+            </w:r>
+          </w:p>
+        </w:tc>
+        <w:tc>
+          <w:tcPr>
+            <w:tcW w:w="3261" w:type="dxa"/>
+          </w:tcPr>
+          <w:p>
+            <w:pPr>
+              <w:tabs>
+                <w:tab w:val="left" w:pos="2880"/>
+                <w:tab w:val="left" w:pos="5400"/>
+              </w:tabs>
+              <w:spacing w:after="120" w:line="256" w:lineRule="auto"/>
+              <w:jc w:val="both"/>
+              <w:outlineLvl w:val="1"/>
+              <w:rPr>
+                <w:bCs/>
+                <w:sz w:val="28"/>
+                <w:szCs w:val="28"/>
+              </w:rPr>
+            </w:pPr>
+            <w:r>
+              <w:rPr>
+                <w:bCs/>
+                <w:sz w:val="28"/>
+                <w:szCs w:val="28"/>
+              </w:rPr>
+              <w:t>Food</w:t>
+            </w:r>
+          </w:p>
+        </w:tc>
+        <w:tc>
+          <w:tcPr>
+            <w:tcW w:w="3538" w:type="dxa"/>
+          </w:tcPr>
+          <w:p>
+            <w:pPr>
+              <w:tabs>
+                <w:tab w:val="left" w:pos="2880"/>
+                <w:tab w:val="left" w:pos="5400"/>
+              </w:tabs>
+              <w:spacing w:after="120" w:line="256" w:lineRule="auto"/>
+              <w:jc w:val="both"/>
+              <w:outlineLvl w:val="1"/>
+              <w:rPr>
+                <w:bCs/>
+                <w:sz w:val="28"/>
+                <w:szCs w:val="28"/>
+              </w:rPr>
+            </w:pPr>
+            <w:r>
+              <w:rPr>
+                <w:bCs/>
+                <w:sz w:val="28"/>
+                <w:szCs w:val="28"/>
+              </w:rPr>
+              <w:t>Tên món ăn, giá, và thuộc loại món ăn nào</w:t>
+            </w:r>
+          </w:p>
+        </w:tc>
+      </w:tr>
+      <w:tr>
+        <w:tc>
+          <w:tcPr>
+            <w:tcW w:w="746" w:type="dxa"/>
+          </w:tcPr>
+          <w:p>
+            <w:pPr>
+              <w:tabs>
+                <w:tab w:val="left" w:pos="2880"/>
+                <w:tab w:val="left" w:pos="5400"/>
+              </w:tabs>
+              <w:spacing w:after="120" w:line="256" w:lineRule="auto"/>
+              <w:jc w:val="both"/>
+              <w:outlineLvl w:val="1"/>
+              <w:rPr>
+                <w:bCs/>
+                <w:sz w:val="28"/>
+                <w:szCs w:val="28"/>
+              </w:rPr>
+            </w:pPr>
+            <w:r>
+              <w:rPr>
+                <w:bCs/>
+                <w:sz w:val="28"/>
+                <w:szCs w:val="28"/>
+              </w:rPr>
+              <w:t>5</w:t>
+            </w:r>
+          </w:p>
+        </w:tc>
+        <w:tc>
+          <w:tcPr>
+            <w:tcW w:w="1517" w:type="dxa"/>
+          </w:tcPr>
+          <w:p>
+            <w:pPr>
+              <w:tabs>
+                <w:tab w:val="left" w:pos="2880"/>
+                <w:tab w:val="left" w:pos="5400"/>
+              </w:tabs>
+              <w:spacing w:after="120" w:line="256" w:lineRule="auto"/>
+              <w:jc w:val="both"/>
+              <w:outlineLvl w:val="1"/>
+              <w:rPr>
+                <w:bCs/>
+                <w:sz w:val="28"/>
+                <w:szCs w:val="28"/>
+              </w:rPr>
+            </w:pPr>
+            <w:r>
+              <w:rPr>
+                <w:bCs/>
+                <w:sz w:val="28"/>
+                <w:szCs w:val="28"/>
+              </w:rPr>
+              <w:t>Bàn ăn</w:t>
+            </w:r>
+          </w:p>
+        </w:tc>
+        <w:tc>
+          <w:tcPr>
+            <w:tcW w:w="3261" w:type="dxa"/>
+          </w:tcPr>
+          <w:p>
+            <w:pPr>
+              <w:tabs>
+                <w:tab w:val="left" w:pos="2880"/>
+                <w:tab w:val="left" w:pos="5400"/>
+              </w:tabs>
+              <w:spacing w:after="120" w:line="256" w:lineRule="auto"/>
+              <w:jc w:val="both"/>
+              <w:outlineLvl w:val="1"/>
+              <w:rPr>
+                <w:bCs/>
+                <w:sz w:val="28"/>
+                <w:szCs w:val="28"/>
+              </w:rPr>
+            </w:pPr>
+            <w:r>
+              <w:rPr>
+                <w:bCs/>
+                <w:sz w:val="28"/>
+                <w:szCs w:val="28"/>
+              </w:rPr>
+              <w:t>TableFood</w:t>
+            </w:r>
+          </w:p>
+        </w:tc>
+        <w:tc>
+          <w:tcPr>
+            <w:tcW w:w="3538" w:type="dxa"/>
+          </w:tcPr>
+          <w:p>
+            <w:pPr>
+              <w:tabs>
+                <w:tab w:val="left" w:pos="2880"/>
+                <w:tab w:val="left" w:pos="5400"/>
+              </w:tabs>
+              <w:spacing w:after="120" w:line="256" w:lineRule="auto"/>
+              <w:jc w:val="both"/>
+              <w:outlineLvl w:val="1"/>
+              <w:rPr>
+                <w:bCs/>
+                <w:sz w:val="28"/>
+                <w:szCs w:val="28"/>
+              </w:rPr>
+            </w:pPr>
+            <w:r>
+              <w:rPr>
+                <w:bCs/>
+                <w:sz w:val="28"/>
+                <w:szCs w:val="28"/>
+              </w:rPr>
+              <w:t>Bàn ăn chứa</w:t>
+            </w:r>
+            <w:r>
+              <w:rPr>
+                <w:bCs/>
+                <w:sz w:val="28"/>
+                <w:szCs w:val="28"/>
+              </w:rPr>
+              <w:t xml:space="preserve"> tên bàn và trạng thái đã thanh toán chưa</w:t>
+            </w:r>
+          </w:p>
+        </w:tc>
+      </w:tr>
+      <w:tr>
+        <w:tc>
+          <w:tcPr>
+            <w:tcW w:w="746" w:type="dxa"/>
+          </w:tcPr>
+          <w:p>
+            <w:pPr>
+              <w:tabs>
+                <w:tab w:val="left" w:pos="2880"/>
+                <w:tab w:val="left" w:pos="5400"/>
+              </w:tabs>
+              <w:spacing w:after="120" w:line="256" w:lineRule="auto"/>
+              <w:jc w:val="both"/>
+              <w:outlineLvl w:val="1"/>
+              <w:rPr>
+                <w:bCs/>
+                <w:sz w:val="28"/>
+                <w:szCs w:val="28"/>
+              </w:rPr>
+            </w:pPr>
+            <w:r>
+              <w:rPr>
+                <w:bCs/>
+                <w:sz w:val="28"/>
+                <w:szCs w:val="28"/>
+              </w:rPr>
+              <w:t>6</w:t>
+            </w:r>
+          </w:p>
+        </w:tc>
+        <w:tc>
+          <w:tcPr>
+            <w:tcW w:w="1517" w:type="dxa"/>
+          </w:tcPr>
+          <w:p>
+            <w:pPr>
+              <w:tabs>
+                <w:tab w:val="left" w:pos="2880"/>
+                <w:tab w:val="left" w:pos="5400"/>
+              </w:tabs>
+              <w:spacing w:after="120" w:line="256" w:lineRule="auto"/>
+              <w:jc w:val="both"/>
+              <w:outlineLvl w:val="1"/>
+              <w:rPr>
+                <w:bCs/>
+                <w:sz w:val="28"/>
+                <w:szCs w:val="28"/>
+              </w:rPr>
+            </w:pPr>
+            <w:r>
+              <w:rPr>
+                <w:bCs/>
+                <w:sz w:val="28"/>
+                <w:szCs w:val="28"/>
+              </w:rPr>
+              <w:t>Hoá đơn</w:t>
+            </w:r>
+          </w:p>
+        </w:tc>
+        <w:tc>
+          <w:tcPr>
+            <w:tcW w:w="3261" w:type="dxa"/>
+          </w:tcPr>
+          <w:p>
+            <w:pPr>
+              <w:tabs>
+                <w:tab w:val="left" w:pos="2880"/>
+                <w:tab w:val="left" w:pos="5400"/>
+              </w:tabs>
+              <w:spacing w:after="120" w:line="256" w:lineRule="auto"/>
+              <w:jc w:val="both"/>
+              <w:outlineLvl w:val="1"/>
+              <w:rPr>
+                <w:bCs/>
+                <w:sz w:val="28"/>
+                <w:szCs w:val="28"/>
+              </w:rPr>
+            </w:pPr>
+            <w:r>
+              <w:rPr>
+                <w:bCs/>
+                <w:sz w:val="28"/>
+                <w:szCs w:val="28"/>
+              </w:rPr>
+              <w:t>Bill</w:t>
+            </w:r>
+          </w:p>
+        </w:tc>
+        <w:tc>
+          <w:tcPr>
+            <w:tcW w:w="3538" w:type="dxa"/>
+          </w:tcPr>
+          <w:p>
+            <w:pPr>
+              <w:tabs>
+                <w:tab w:val="left" w:pos="2880"/>
+                <w:tab w:val="left" w:pos="5400"/>
+              </w:tabs>
+              <w:spacing w:after="120" w:line="256" w:lineRule="auto"/>
+              <w:jc w:val="both"/>
+              <w:outlineLvl w:val="1"/>
+              <w:rPr>
+                <w:bCs/>
+                <w:sz w:val="28"/>
+                <w:szCs w:val="28"/>
+              </w:rPr>
+            </w:pPr>
+            <w:r>
+              <w:rPr>
+                <w:bCs/>
+                <w:sz w:val="28"/>
+                <w:szCs w:val="28"/>
+              </w:rPr>
+              <w:t>Hoá đơn chưa ngày thanh toán, thuộc bàn nào, và trạng thái đã thanh toán chưa</w:t>
+            </w:r>
+          </w:p>
+        </w:tc>
+      </w:tr>
+      <w:tr>
+        <w:tc>
+          <w:tcPr>
+            <w:tcW w:w="746" w:type="dxa"/>
+          </w:tcPr>
+          <w:p>
+            <w:pPr>
+              <w:tabs>
+                <w:tab w:val="left" w:pos="2880"/>
+                <w:tab w:val="left" w:pos="5400"/>
+              </w:tabs>
+              <w:spacing w:after="120" w:line="256" w:lineRule="auto"/>
+              <w:jc w:val="both"/>
+              <w:outlineLvl w:val="1"/>
+              <w:rPr>
+                <w:bCs/>
+                <w:sz w:val="28"/>
+                <w:szCs w:val="28"/>
+              </w:rPr>
+            </w:pPr>
+            <w:r>
+              <w:rPr>
+                <w:bCs/>
+                <w:sz w:val="28"/>
+                <w:szCs w:val="28"/>
+              </w:rPr>
+              <w:t>7</w:t>
+            </w:r>
+          </w:p>
+        </w:tc>
+        <w:tc>
+          <w:tcPr>
+            <w:tcW w:w="1517" w:type="dxa"/>
+          </w:tcPr>
+          <w:p>
+            <w:pPr>
+              <w:tabs>
+                <w:tab w:val="left" w:pos="2880"/>
+                <w:tab w:val="left" w:pos="5400"/>
+              </w:tabs>
+              <w:spacing w:after="120" w:line="256" w:lineRule="auto"/>
+              <w:jc w:val="both"/>
+              <w:outlineLvl w:val="1"/>
+              <w:rPr>
+                <w:bCs/>
+                <w:sz w:val="28"/>
+                <w:szCs w:val="28"/>
+              </w:rPr>
+            </w:pPr>
+            <w:r>
+              <w:rPr>
+                <w:bCs/>
+                <w:sz w:val="28"/>
+                <w:szCs w:val="28"/>
+              </w:rPr>
+              <w:t>Chi tiết hoá đơn</w:t>
+            </w:r>
+          </w:p>
+        </w:tc>
+        <w:tc>
+          <w:tcPr>
+            <w:tcW w:w="3261" w:type="dxa"/>
+          </w:tcPr>
+          <w:p>
+            <w:pPr>
+              <w:tabs>
+                <w:tab w:val="left" w:pos="2880"/>
+                <w:tab w:val="left" w:pos="5400"/>
+              </w:tabs>
+              <w:spacing w:after="120" w:line="256" w:lineRule="auto"/>
+              <w:jc w:val="both"/>
+              <w:outlineLvl w:val="1"/>
+              <w:rPr>
+                <w:bCs/>
+                <w:sz w:val="28"/>
+                <w:szCs w:val="28"/>
+              </w:rPr>
+            </w:pPr>
+            <w:r>
+              <w:rPr>
+                <w:bCs/>
+                <w:sz w:val="28"/>
+                <w:szCs w:val="28"/>
+              </w:rPr>
+              <w:t>BillInfo</w:t>
+            </w:r>
+          </w:p>
+        </w:tc>
+        <w:tc>
+          <w:tcPr>
+            <w:tcW w:w="3538" w:type="dxa"/>
+          </w:tcPr>
+          <w:p>
+            <w:pPr>
+              <w:tabs>
+                <w:tab w:val="left" w:pos="2880"/>
+                <w:tab w:val="left" w:pos="5400"/>
+              </w:tabs>
+              <w:spacing w:after="120" w:line="256" w:lineRule="auto"/>
+              <w:jc w:val="both"/>
+              <w:outlineLvl w:val="1"/>
+              <w:rPr>
+                <w:bCs/>
+                <w:sz w:val="28"/>
+                <w:szCs w:val="28"/>
+              </w:rPr>
+            </w:pPr>
+            <w:r>
+              <w:rPr>
+                <w:bCs/>
+                <w:sz w:val="28"/>
+                <w:szCs w:val="28"/>
+              </w:rPr>
+              <w:t>Cho biết mã hóa đơn, mã món ăn khách hàng chọn và số lượng món ăn.</w:t>
+            </w:r>
+          </w:p>
+        </w:tc>
+      </w:tr>
+    </w:tbl>
+    <w:p>
+      <w:pPr>
+        <w:tabs>
+          <w:tab w:val="left" w:pos="2880"/>
+          <w:tab w:val="left" w:pos="5400"/>
+        </w:tabs>
+        <w:spacing w:after="120" w:line="256" w:lineRule="auto"/>
+        <w:jc w:val="both"/>
+        <w:outlineLvl w:val="1"/>
+        <w:rPr>
+          <w:b/>
+          <w:sz w:val="28"/>
+          <w:szCs w:val="28"/>
+        </w:rPr>
+      </w:pPr>
+    </w:p>
+    <w:p>
+      <w:pPr>
+        <w:spacing w:after="160" w:line="259" w:lineRule="auto"/>
+        <w:rPr>
+          <w:sz w:val="28"/>
+          <w:szCs w:val="28"/>
+        </w:rPr>
+      </w:pPr>
+      <w:r>
+        <w:rPr>
+          <w:sz w:val="28"/>
+          <w:szCs w:val="28"/>
+        </w:rPr>
+        <w:br w:type="page"/>
+      </w:r>
+    </w:p>
+    <w:p>
+      <w:pPr>
+        <w:rPr>
+          <w:b/>
+          <w:bCs/>
+          <w:sz w:val="36"/>
+          <w:szCs w:val="36"/>
+        </w:rPr>
+      </w:pPr>
+      <w:r>
+        <w:rPr>
+          <w:b/>
+          <w:bCs/>
+          <w:sz w:val="36"/>
+          <w:szCs w:val="36"/>
+        </w:rPr>
+        <w:lastRenderedPageBreak/>
         <w:t>Chương 4: Thực nghiệm</w:t>
       </w:r>
     </w:p>
@@ -633,6 +2398,448 @@
 <file path=word/numbering.xml><?xml version="1.0" encoding="utf-8"?>
 <w:numbering xmlns:wpc="http://schemas.microsoft.com/office/word/2010/wordprocessingCanvas" xmlns:cx="http://schemas.microsoft.com/office/drawing/2014/chartex" xmlns:cx1="http://schemas.microsoft.com/office/drawing/2015/9/8/chartex" xmlns:cx2="http://schemas.microsoft.com/office/drawing/2015/10/21/chartex" xmlns:cx3="http://schemas.microsoft.com/office/drawing/2016/5/9/chartex" xmlns:cx4="http://schemas.microsoft.com/office/drawing/2016/5/10/chartex" xmlns:cx5="http://schemas.microsoft.com/office/drawing/2016/5/11/chartex" xmlns:cx6="http://schemas.microsoft.com/office/drawing/2016/5/12/chartex" xmlns:cx7="http://schemas.microsoft.com/office/drawing/2016/5/13/chartex" xmlns:cx8="http://schemas.microsoft.com/office/drawing/2016/5/14/chartex" xmlns:mc="http://schemas.openxmlformats.org/markup-compatibility/2006" xmlns:aink="http://schemas.microsoft.com/office/drawing/2016/ink" xmlns:am3d="http://schemas.microsoft.com/office/drawing/2017/model3d" xmlns:o="urn:schemas-microsoft-com:office:office" xmlns:oel="http://schemas.microsoft.com/office/2019/extlst" xmlns:r="http://schemas.openxmlformats.org/officeDocument/2006/relationships" xmlns:m="http://schemas.openxmlformats.org/officeDocument/2006/math" xmlns:v="urn:schemas-microsoft-com:vml" xmlns:wp14="http://schemas.microsoft.com/office/word/2010/wordprocessingDrawing" xmlns:wp="http://schemas.openxmlformats.org/drawingml/2006/wordprocessingDrawing" xmlns:w10="urn:schemas-microsoft-com:office:word" xmlns:w="http://schemas.openxmlformats.org/wordprocessingml/2006/main" xmlns:w14="http://schemas.microsoft.com/office/word/2010/wordml" xmlns:w15="http://schemas.microsoft.com/office/word/2012/wordml" xmlns:w16cex="http://schemas.microsoft.com/office/word/2018/wordml/cex" xmlns:w16cid="http://schemas.microsoft.com/office/word/2016/wordml/cid" xmlns:w16="http://schemas.microsoft.com/office/word/2018/wordml" xmlns:w16sdtdh="http://schemas.microsoft.com/office/word/2020/wordml/sdtdatahash" xmlns:w16se="http://schemas.microsoft.com/office/word/2015/wordml/symex" xmlns:wpg="http://schemas.microsoft.com/office/word/2010/wordprocessingGroup" xmlns:wpi="http://schemas.microsoft.com/office/word/2010/wordprocessingInk" xmlns:wne="http://schemas.microsoft.com/office/word/2006/wordml" xmlns:wps="http://schemas.microsoft.com/office/word/2010/wordprocessingShape" mc:Ignorable="w14 w15 w16se w16cid w16 w16cex w16sdtdh wp14">
   <w:abstractNum w:abstractNumId="0" w15:restartNumberingAfterBreak="0">
+    <w:nsid w:val="004347A9"/>
+    <w:multiLevelType w:val="hybridMultilevel"/>
+    <w:tmpl w:val="3490D3A4"/>
+    <w:lvl w:ilvl="0" w:tplc="0409000F">
+      <w:start w:val="1"/>
+      <w:numFmt w:val="decimal"/>
+      <w:lvlText w:val="%1."/>
+      <w:lvlJc w:val="left"/>
+      <w:pPr>
+        <w:ind w:left="720" w:hanging="360"/>
+      </w:pPr>
+      <w:rPr>
+        <w:rFonts w:hint="default"/>
+      </w:rPr>
+    </w:lvl>
+    <w:lvl w:ilvl="1" w:tplc="04090019" w:tentative="1">
+      <w:start w:val="1"/>
+      <w:numFmt w:val="lowerLetter"/>
+      <w:lvlText w:val="%2."/>
+      <w:lvlJc w:val="left"/>
+      <w:pPr>
+        <w:ind w:left="1440" w:hanging="360"/>
+      </w:pPr>
+    </w:lvl>
+    <w:lvl w:ilvl="2" w:tplc="0409001B" w:tentative="1">
+      <w:start w:val="1"/>
+      <w:numFmt w:val="lowerRoman"/>
+      <w:lvlText w:val="%3."/>
+      <w:lvlJc w:val="right"/>
+      <w:pPr>
+        <w:ind w:left="2160" w:hanging="180"/>
+      </w:pPr>
+    </w:lvl>
+    <w:lvl w:ilvl="3" w:tplc="0409000F" w:tentative="1">
+      <w:start w:val="1"/>
+      <w:numFmt w:val="decimal"/>
+      <w:lvlText w:val="%4."/>
+      <w:lvlJc w:val="left"/>
+      <w:pPr>
+        <w:ind w:left="2880" w:hanging="360"/>
+      </w:pPr>
+    </w:lvl>
+    <w:lvl w:ilvl="4" w:tplc="04090019" w:tentative="1">
+      <w:start w:val="1"/>
+      <w:numFmt w:val="lowerLetter"/>
+      <w:lvlText w:val="%5."/>
+      <w:lvlJc w:val="left"/>
+      <w:pPr>
+        <w:ind w:left="3600" w:hanging="360"/>
+      </w:pPr>
+    </w:lvl>
+    <w:lvl w:ilvl="5" w:tplc="0409001B" w:tentative="1">
+      <w:start w:val="1"/>
+      <w:numFmt w:val="lowerRoman"/>
+      <w:lvlText w:val="%6."/>
+      <w:lvlJc w:val="right"/>
+      <w:pPr>
+        <w:ind w:left="4320" w:hanging="180"/>
+      </w:pPr>
+    </w:lvl>
+    <w:lvl w:ilvl="6" w:tplc="0409000F" w:tentative="1">
+      <w:start w:val="1"/>
+      <w:numFmt w:val="decimal"/>
+      <w:lvlText w:val="%7."/>
+      <w:lvlJc w:val="left"/>
+      <w:pPr>
+        <w:ind w:left="5040" w:hanging="360"/>
+      </w:pPr>
+    </w:lvl>
+    <w:lvl w:ilvl="7" w:tplc="04090019" w:tentative="1">
+      <w:start w:val="1"/>
+      <w:numFmt w:val="lowerLetter"/>
+      <w:lvlText w:val="%8."/>
+      <w:lvlJc w:val="left"/>
+      <w:pPr>
+        <w:ind w:left="5760" w:hanging="360"/>
+      </w:pPr>
+    </w:lvl>
+    <w:lvl w:ilvl="8" w:tplc="0409001B" w:tentative="1">
+      <w:start w:val="1"/>
+      <w:numFmt w:val="lowerRoman"/>
+      <w:lvlText w:val="%9."/>
+      <w:lvlJc w:val="right"/>
+      <w:pPr>
+        <w:ind w:left="6480" w:hanging="180"/>
+      </w:pPr>
+    </w:lvl>
+  </w:abstractNum>
+  <w:abstractNum w:abstractNumId="1" w15:restartNumberingAfterBreak="0">
+    <w:nsid w:val="06C2705D"/>
+    <w:multiLevelType w:val="hybridMultilevel"/>
+    <w:tmpl w:val="811E02B8"/>
+    <w:lvl w:ilvl="0" w:tplc="0409000F">
+      <w:start w:val="1"/>
+      <w:numFmt w:val="decimal"/>
+      <w:lvlText w:val="%1."/>
+      <w:lvlJc w:val="left"/>
+      <w:pPr>
+        <w:ind w:left="720" w:hanging="360"/>
+      </w:pPr>
+      <w:rPr>
+        <w:rFonts w:hint="default"/>
+      </w:rPr>
+    </w:lvl>
+    <w:lvl w:ilvl="1" w:tplc="04090019" w:tentative="1">
+      <w:start w:val="1"/>
+      <w:numFmt w:val="lowerLetter"/>
+      <w:lvlText w:val="%2."/>
+      <w:lvlJc w:val="left"/>
+      <w:pPr>
+        <w:ind w:left="1440" w:hanging="360"/>
+      </w:pPr>
+    </w:lvl>
+    <w:lvl w:ilvl="2" w:tplc="0409001B" w:tentative="1">
+      <w:start w:val="1"/>
+      <w:numFmt w:val="lowerRoman"/>
+      <w:lvlText w:val="%3."/>
+      <w:lvlJc w:val="right"/>
+      <w:pPr>
+        <w:ind w:left="2160" w:hanging="180"/>
+      </w:pPr>
+    </w:lvl>
+    <w:lvl w:ilvl="3" w:tplc="0409000F" w:tentative="1">
+      <w:start w:val="1"/>
+      <w:numFmt w:val="decimal"/>
+      <w:lvlText w:val="%4."/>
+      <w:lvlJc w:val="left"/>
+      <w:pPr>
+        <w:ind w:left="2880" w:hanging="360"/>
+      </w:pPr>
+    </w:lvl>
+    <w:lvl w:ilvl="4" w:tplc="04090019" w:tentative="1">
+      <w:start w:val="1"/>
+      <w:numFmt w:val="lowerLetter"/>
+      <w:lvlText w:val="%5."/>
+      <w:lvlJc w:val="left"/>
+      <w:pPr>
+        <w:ind w:left="3600" w:hanging="360"/>
+      </w:pPr>
+    </w:lvl>
+    <w:lvl w:ilvl="5" w:tplc="0409001B" w:tentative="1">
+      <w:start w:val="1"/>
+      <w:numFmt w:val="lowerRoman"/>
+      <w:lvlText w:val="%6."/>
+      <w:lvlJc w:val="right"/>
+      <w:pPr>
+        <w:ind w:left="4320" w:hanging="180"/>
+      </w:pPr>
+    </w:lvl>
+    <w:lvl w:ilvl="6" w:tplc="0409000F" w:tentative="1">
+      <w:start w:val="1"/>
+      <w:numFmt w:val="decimal"/>
+      <w:lvlText w:val="%7."/>
+      <w:lvlJc w:val="left"/>
+      <w:pPr>
+        <w:ind w:left="5040" w:hanging="360"/>
+      </w:pPr>
+    </w:lvl>
+    <w:lvl w:ilvl="7" w:tplc="04090019" w:tentative="1">
+      <w:start w:val="1"/>
+      <w:numFmt w:val="lowerLetter"/>
+      <w:lvlText w:val="%8."/>
+      <w:lvlJc w:val="left"/>
+      <w:pPr>
+        <w:ind w:left="5760" w:hanging="360"/>
+      </w:pPr>
+    </w:lvl>
+    <w:lvl w:ilvl="8" w:tplc="0409001B" w:tentative="1">
+      <w:start w:val="1"/>
+      <w:numFmt w:val="lowerRoman"/>
+      <w:lvlText w:val="%9."/>
+      <w:lvlJc w:val="right"/>
+      <w:pPr>
+        <w:ind w:left="6480" w:hanging="180"/>
+      </w:pPr>
+    </w:lvl>
+  </w:abstractNum>
+  <w:abstractNum w:abstractNumId="2" w15:restartNumberingAfterBreak="0">
+    <w:nsid w:val="577039BA"/>
+    <w:multiLevelType w:val="hybridMultilevel"/>
+    <w:tmpl w:val="59129E62"/>
+    <w:lvl w:ilvl="0" w:tplc="0409000F">
+      <w:start w:val="1"/>
+      <w:numFmt w:val="decimal"/>
+      <w:lvlText w:val="%1."/>
+      <w:lvlJc w:val="left"/>
+      <w:pPr>
+        <w:ind w:left="720" w:hanging="360"/>
+      </w:pPr>
+      <w:rPr>
+        <w:rFonts w:hint="default"/>
+      </w:rPr>
+    </w:lvl>
+    <w:lvl w:ilvl="1" w:tplc="04090019" w:tentative="1">
+      <w:start w:val="1"/>
+      <w:numFmt w:val="lowerLetter"/>
+      <w:lvlText w:val="%2."/>
+      <w:lvlJc w:val="left"/>
+      <w:pPr>
+        <w:ind w:left="1440" w:hanging="360"/>
+      </w:pPr>
+    </w:lvl>
+    <w:lvl w:ilvl="2" w:tplc="0409001B" w:tentative="1">
+      <w:start w:val="1"/>
+      <w:numFmt w:val="lowerRoman"/>
+      <w:lvlText w:val="%3."/>
+      <w:lvlJc w:val="right"/>
+      <w:pPr>
+        <w:ind w:left="2160" w:hanging="180"/>
+      </w:pPr>
+    </w:lvl>
+    <w:lvl w:ilvl="3" w:tplc="0409000F" w:tentative="1">
+      <w:start w:val="1"/>
+      <w:numFmt w:val="decimal"/>
+      <w:lvlText w:val="%4."/>
+      <w:lvlJc w:val="left"/>
+      <w:pPr>
+        <w:ind w:left="2880" w:hanging="360"/>
+      </w:pPr>
+    </w:lvl>
+    <w:lvl w:ilvl="4" w:tplc="04090019" w:tentative="1">
+      <w:start w:val="1"/>
+      <w:numFmt w:val="lowerLetter"/>
+      <w:lvlText w:val="%5."/>
+      <w:lvlJc w:val="left"/>
+      <w:pPr>
+        <w:ind w:left="3600" w:hanging="360"/>
+      </w:pPr>
+    </w:lvl>
+    <w:lvl w:ilvl="5" w:tplc="0409001B" w:tentative="1">
+      <w:start w:val="1"/>
+      <w:numFmt w:val="lowerRoman"/>
+      <w:lvlText w:val="%6."/>
+      <w:lvlJc w:val="right"/>
+      <w:pPr>
+        <w:ind w:left="4320" w:hanging="180"/>
+      </w:pPr>
+    </w:lvl>
+    <w:lvl w:ilvl="6" w:tplc="0409000F" w:tentative="1">
+      <w:start w:val="1"/>
+      <w:numFmt w:val="decimal"/>
+      <w:lvlText w:val="%7."/>
+      <w:lvlJc w:val="left"/>
+      <w:pPr>
+        <w:ind w:left="5040" w:hanging="360"/>
+      </w:pPr>
+    </w:lvl>
+    <w:lvl w:ilvl="7" w:tplc="04090019" w:tentative="1">
+      <w:start w:val="1"/>
+      <w:numFmt w:val="lowerLetter"/>
+      <w:lvlText w:val="%8."/>
+      <w:lvlJc w:val="left"/>
+      <w:pPr>
+        <w:ind w:left="5760" w:hanging="360"/>
+      </w:pPr>
+    </w:lvl>
+    <w:lvl w:ilvl="8" w:tplc="0409001B" w:tentative="1">
+      <w:start w:val="1"/>
+      <w:numFmt w:val="lowerRoman"/>
+      <w:lvlText w:val="%9."/>
+      <w:lvlJc w:val="right"/>
+      <w:pPr>
+        <w:ind w:left="6480" w:hanging="180"/>
+      </w:pPr>
+    </w:lvl>
+  </w:abstractNum>
+  <w:abstractNum w:abstractNumId="3" w15:restartNumberingAfterBreak="0">
+    <w:nsid w:val="7BE67797"/>
+    <w:multiLevelType w:val="hybridMultilevel"/>
+    <w:tmpl w:val="ED986D62"/>
+    <w:lvl w:ilvl="0" w:tplc="0409000F">
+      <w:start w:val="1"/>
+      <w:numFmt w:val="decimal"/>
+      <w:lvlText w:val="%1."/>
+      <w:lvlJc w:val="left"/>
+      <w:pPr>
+        <w:ind w:left="720" w:hanging="360"/>
+      </w:pPr>
+    </w:lvl>
+    <w:lvl w:ilvl="1" w:tplc="04090019">
+      <w:start w:val="1"/>
+      <w:numFmt w:val="lowerLetter"/>
+      <w:lvlText w:val="%2."/>
+      <w:lvlJc w:val="left"/>
+      <w:pPr>
+        <w:ind w:left="1440" w:hanging="360"/>
+      </w:pPr>
+    </w:lvl>
+    <w:lvl w:ilvl="2" w:tplc="0409001B">
+      <w:start w:val="1"/>
+      <w:numFmt w:val="lowerRoman"/>
+      <w:lvlText w:val="%3."/>
+      <w:lvlJc w:val="right"/>
+      <w:pPr>
+        <w:ind w:left="2160" w:hanging="180"/>
+      </w:pPr>
+    </w:lvl>
+    <w:lvl w:ilvl="3" w:tplc="0409000F">
+      <w:start w:val="1"/>
+      <w:numFmt w:val="decimal"/>
+      <w:lvlText w:val="%4."/>
+      <w:lvlJc w:val="left"/>
+      <w:pPr>
+        <w:ind w:left="2880" w:hanging="360"/>
+      </w:pPr>
+    </w:lvl>
+    <w:lvl w:ilvl="4" w:tplc="04090019">
+      <w:start w:val="1"/>
+      <w:numFmt w:val="lowerLetter"/>
+      <w:lvlText w:val="%5."/>
+      <w:lvlJc w:val="left"/>
+      <w:pPr>
+        <w:ind w:left="3600" w:hanging="360"/>
+      </w:pPr>
+    </w:lvl>
+    <w:lvl w:ilvl="5" w:tplc="0409001B">
+      <w:start w:val="1"/>
+      <w:numFmt w:val="lowerRoman"/>
+      <w:lvlText w:val="%6."/>
+      <w:lvlJc w:val="right"/>
+      <w:pPr>
+        <w:ind w:left="4320" w:hanging="180"/>
+      </w:pPr>
+    </w:lvl>
+    <w:lvl w:ilvl="6" w:tplc="0409000F">
+      <w:start w:val="1"/>
+      <w:numFmt w:val="decimal"/>
+      <w:lvlText w:val="%7."/>
+      <w:lvlJc w:val="left"/>
+      <w:pPr>
+        <w:ind w:left="5040" w:hanging="360"/>
+      </w:pPr>
+    </w:lvl>
+    <w:lvl w:ilvl="7" w:tplc="04090019">
+      <w:start w:val="1"/>
+      <w:numFmt w:val="lowerLetter"/>
+      <w:lvlText w:val="%8."/>
+      <w:lvlJc w:val="left"/>
+      <w:pPr>
+        <w:ind w:left="5760" w:hanging="360"/>
+      </w:pPr>
+    </w:lvl>
+    <w:lvl w:ilvl="8" w:tplc="0409001B">
+      <w:start w:val="1"/>
+      <w:numFmt w:val="lowerRoman"/>
+      <w:lvlText w:val="%9."/>
+      <w:lvlJc w:val="right"/>
+      <w:pPr>
+        <w:ind w:left="6480" w:hanging="180"/>
+      </w:pPr>
+    </w:lvl>
+  </w:abstractNum>
+  <w:abstractNum w:abstractNumId="4" w15:restartNumberingAfterBreak="0">
+    <w:nsid w:val="7EC21B07"/>
+    <w:multiLevelType w:val="hybridMultilevel"/>
+    <w:tmpl w:val="E67236CC"/>
+    <w:lvl w:ilvl="0" w:tplc="BCACAB16">
+      <w:start w:val="1"/>
+      <w:numFmt w:val="decimal"/>
+      <w:lvlText w:val="%1."/>
+      <w:lvlJc w:val="left"/>
+      <w:pPr>
+        <w:ind w:left="720" w:hanging="360"/>
+      </w:pPr>
+      <w:rPr>
+        <w:rFonts w:ascii="Times New Roman" w:eastAsia="Times New Roman" w:hAnsi="Times New Roman" w:cs="Times New Roman"/>
+      </w:rPr>
+    </w:lvl>
+    <w:lvl w:ilvl="1" w:tplc="04090019">
+      <w:start w:val="1"/>
+      <w:numFmt w:val="lowerLetter"/>
+      <w:lvlText w:val="%2."/>
+      <w:lvlJc w:val="left"/>
+      <w:pPr>
+        <w:ind w:left="1440" w:hanging="360"/>
+      </w:pPr>
+    </w:lvl>
+    <w:lvl w:ilvl="2" w:tplc="0409001B" w:tentative="1">
+      <w:start w:val="1"/>
+      <w:numFmt w:val="lowerRoman"/>
+      <w:lvlText w:val="%3."/>
+      <w:lvlJc w:val="right"/>
+      <w:pPr>
+        <w:ind w:left="2160" w:hanging="180"/>
+      </w:pPr>
+    </w:lvl>
+    <w:lvl w:ilvl="3" w:tplc="0409000F" w:tentative="1">
+      <w:start w:val="1"/>
+      <w:numFmt w:val="decimal"/>
+      <w:lvlText w:val="%4."/>
+      <w:lvlJc w:val="left"/>
+      <w:pPr>
+        <w:ind w:left="2880" w:hanging="360"/>
+      </w:pPr>
+    </w:lvl>
+    <w:lvl w:ilvl="4" w:tplc="04090019" w:tentative="1">
+      <w:start w:val="1"/>
+      <w:numFmt w:val="lowerLetter"/>
+      <w:lvlText w:val="%5."/>
+      <w:lvlJc w:val="left"/>
+      <w:pPr>
+        <w:ind w:left="3600" w:hanging="360"/>
+      </w:pPr>
+    </w:lvl>
+    <w:lvl w:ilvl="5" w:tplc="0409001B" w:tentative="1">
+      <w:start w:val="1"/>
+      <w:numFmt w:val="lowerRoman"/>
+      <w:lvlText w:val="%6."/>
+      <w:lvlJc w:val="right"/>
+      <w:pPr>
+        <w:ind w:left="4320" w:hanging="180"/>
+      </w:pPr>
+    </w:lvl>
+    <w:lvl w:ilvl="6" w:tplc="0409000F" w:tentative="1">
+      <w:start w:val="1"/>
+      <w:numFmt w:val="decimal"/>
+      <w:lvlText w:val="%7."/>
+      <w:lvlJc w:val="left"/>
+      <w:pPr>
+        <w:ind w:left="5040" w:hanging="360"/>
+      </w:pPr>
+    </w:lvl>
+    <w:lvl w:ilvl="7" w:tplc="04090019" w:tentative="1">
+      <w:start w:val="1"/>
+      <w:numFmt w:val="lowerLetter"/>
+      <w:lvlText w:val="%8."/>
+      <w:lvlJc w:val="left"/>
+      <w:pPr>
+        <w:ind w:left="5760" w:hanging="360"/>
+      </w:pPr>
+    </w:lvl>
+    <w:lvl w:ilvl="8" w:tplc="0409001B" w:tentative="1">
+      <w:start w:val="1"/>
+      <w:numFmt w:val="lowerRoman"/>
+      <w:lvlText w:val="%9."/>
+      <w:lvlJc w:val="right"/>
+      <w:pPr>
+        <w:ind w:left="6480" w:hanging="180"/>
+      </w:pPr>
+    </w:lvl>
+  </w:abstractNum>
+  <w:abstractNum w:abstractNumId="5" w15:restartNumberingAfterBreak="0">
     <w:nsid w:val="7EDC05A9"/>
     <w:multiLevelType w:val="hybridMultilevel"/>
     <w:tmpl w:val="6B226288"/>
@@ -722,7 +2929,49 @@
     </w:lvl>
   </w:abstractNum>
   <w:num w:numId="1" w16cid:durableId="1511216411">
+    <w:abstractNumId w:val="5"/>
+  </w:num>
+  <w:num w:numId="2" w16cid:durableId="766999457">
     <w:abstractNumId w:val="0"/>
+  </w:num>
+  <w:num w:numId="3" w16cid:durableId="1396776367">
+    <w:abstractNumId w:val="4"/>
+  </w:num>
+  <w:num w:numId="4" w16cid:durableId="524252041">
+    <w:abstractNumId w:val="2"/>
+  </w:num>
+  <w:num w:numId="5" w16cid:durableId="638151975">
+    <w:abstractNumId w:val="1"/>
+  </w:num>
+  <w:num w:numId="6" w16cid:durableId="381828945">
+    <w:abstractNumId w:val="3"/>
+    <w:lvlOverride w:ilvl="0">
+      <w:startOverride w:val="1"/>
+    </w:lvlOverride>
+    <w:lvlOverride w:ilvl="1">
+      <w:startOverride w:val="1"/>
+    </w:lvlOverride>
+    <w:lvlOverride w:ilvl="2">
+      <w:startOverride w:val="1"/>
+    </w:lvlOverride>
+    <w:lvlOverride w:ilvl="3">
+      <w:startOverride w:val="1"/>
+    </w:lvlOverride>
+    <w:lvlOverride w:ilvl="4">
+      <w:startOverride w:val="1"/>
+    </w:lvlOverride>
+    <w:lvlOverride w:ilvl="5">
+      <w:startOverride w:val="1"/>
+    </w:lvlOverride>
+    <w:lvlOverride w:ilvl="6">
+      <w:startOverride w:val="1"/>
+    </w:lvlOverride>
+    <w:lvlOverride w:ilvl="7">
+      <w:startOverride w:val="1"/>
+    </w:lvlOverride>
+    <w:lvlOverride w:ilvl="8">
+      <w:startOverride w:val="1"/>
+    </w:lvlOverride>
   </w:num>
 </w:numbering>
 </file>
@@ -1245,6 +3494,25 @@
       <w14:ligatures w14:val="none"/>
     </w:rPr>
   </w:style>
+  <w:style w:type="table" w:styleId="TableGrid">
+    <w:name w:val="Table Grid"/>
+    <w:basedOn w:val="TableNormal"/>
+    <w:uiPriority w:val="39"/>
+    <w:rsid w:val="00EF215E"/>
+    <w:pPr>
+      <w:spacing w:after="0" w:line="240" w:lineRule="auto"/>
+    </w:pPr>
+    <w:tblPr>
+      <w:tblBorders>
+        <w:top w:val="single" w:sz="4" w:space="0" w:color="auto"/>
+        <w:left w:val="single" w:sz="4" w:space="0" w:color="auto"/>
+        <w:bottom w:val="single" w:sz="4" w:space="0" w:color="auto"/>
+        <w:right w:val="single" w:sz="4" w:space="0" w:color="auto"/>
+        <w:insideH w:val="single" w:sz="4" w:space="0" w:color="auto"/>
+        <w:insideV w:val="single" w:sz="4" w:space="0" w:color="auto"/>
+      </w:tblBorders>
+    </w:tblPr>
+  </w:style>
 </w:styles>
 </file>
 

</xml_diff>